<commit_message>
Dodaj update u dokumentaciji sastanci
</commit_message>
<xml_diff>
--- a/FER3_Projekt_PlanProjekta[1]Đurinić_Kolobarić.docx
+++ b/FER3_Projekt_PlanProjekta[1]Đurinić_Kolobarić.docx
@@ -1355,32 +1355,6 @@
     </w:p>
     <w:p>
       <w:pPr>
-        <w:pStyle w:val="InfoBlue"/>
-        <w:rPr>
-          <w:lang w:val="hr-HR"/>
-        </w:rPr>
-      </w:pPr>
-      <w:r>
-        <w:rPr>
-          <w:lang w:val="hr-HR"/>
-        </w:rPr>
-        <w:t>[</w:t>
-      </w:r>
-      <w:r>
-        <w:rPr>
-          <w:lang w:val="hr-HR"/>
-        </w:rPr>
-        <w:t>Navesti puni naziv projekta iz kojeg će biti vidljiva problematika/tematika kojom se projekt bavi</w:t>
-      </w:r>
-      <w:r>
-        <w:rPr>
-          <w:lang w:val="hr-HR"/>
-        </w:rPr>
-        <w:t>.]</w:t>
-      </w:r>
-    </w:p>
-    <w:p>
-      <w:pPr>
         <w:pStyle w:val="BodyText"/>
         <w:jc w:val="both"/>
         <w:rPr>
@@ -1420,32 +1394,6 @@
     </w:p>
     <w:p>
       <w:pPr>
-        <w:pStyle w:val="InfoBlue"/>
-        <w:rPr>
-          <w:lang w:val="hr-HR"/>
-        </w:rPr>
-      </w:pPr>
-      <w:r>
-        <w:rPr>
-          <w:lang w:val="hr-HR"/>
-        </w:rPr>
-        <w:t>[</w:t>
-      </w:r>
-      <w:r>
-        <w:rPr>
-          <w:lang w:val="hr-HR"/>
-        </w:rPr>
-        <w:t>Navesti skraćeni naziv projekta, ako je definiran.</w:t>
-      </w:r>
-      <w:r>
-        <w:rPr>
-          <w:lang w:val="hr-HR"/>
-        </w:rPr>
-        <w:t>]</w:t>
-      </w:r>
-    </w:p>
-    <w:p>
-      <w:pPr>
         <w:pStyle w:val="BodyText"/>
         <w:jc w:val="both"/>
         <w:rPr>
@@ -1491,32 +1439,6 @@
     </w:p>
     <w:p>
       <w:pPr>
-        <w:pStyle w:val="InfoBlue"/>
-        <w:rPr>
-          <w:lang w:val="hr-HR"/>
-        </w:rPr>
-      </w:pPr>
-      <w:r>
-        <w:rPr>
-          <w:lang w:val="hr-HR"/>
-        </w:rPr>
-        <w:t>[Objasniti problem, odnosno temu projekta</w:t>
-      </w:r>
-      <w:r>
-        <w:rPr>
-          <w:lang w:val="hr-HR"/>
-        </w:rPr>
-        <w:t>, o</w:t>
-      </w:r>
-      <w:r>
-        <w:rPr>
-          <w:lang w:val="hr-HR"/>
-        </w:rPr>
-        <w:t>bjasniti ukratko tip, uvjete i kontekst projekta.]</w:t>
-      </w:r>
-    </w:p>
-    <w:p>
-      <w:pPr>
         <w:pStyle w:val="BodyText"/>
         <w:jc w:val="both"/>
         <w:rPr>
@@ -1694,74 +1616,6 @@
     </w:p>
     <w:p>
       <w:pPr>
-        <w:pStyle w:val="InfoBlue"/>
-        <w:rPr>
-          <w:lang w:val="hr-HR"/>
-        </w:rPr>
-      </w:pPr>
-      <w:r>
-        <w:rPr>
-          <w:lang w:val="hr-HR"/>
-        </w:rPr>
-        <w:t>[</w:t>
-      </w:r>
-      <w:r>
-        <w:rPr>
-          <w:lang w:val="hr-HR"/>
-        </w:rPr>
-        <w:t>Navesti predviđeni cilj ili ciljeve projekta</w:t>
-      </w:r>
-      <w:r>
-        <w:rPr>
-          <w:lang w:val="hr-HR"/>
-        </w:rPr>
-        <w:t>. Definiranje ciljeva</w:t>
-      </w:r>
-      <w:r>
-        <w:rPr>
-          <w:lang w:val="hr-HR"/>
-        </w:rPr>
-        <w:t xml:space="preserve"> </w:t>
-      </w:r>
-      <w:r>
-        <w:rPr>
-          <w:lang w:val="hr-HR"/>
-        </w:rPr>
-        <w:t>omoguću</w:t>
-      </w:r>
-      <w:r>
-        <w:rPr>
-          <w:lang w:val="hr-HR"/>
-        </w:rPr>
-        <w:t>j</w:t>
-      </w:r>
-      <w:r>
-        <w:rPr>
-          <w:lang w:val="hr-HR"/>
-        </w:rPr>
-        <w:t>e</w:t>
-      </w:r>
-      <w:r>
-        <w:rPr>
-          <w:lang w:val="hr-HR"/>
-        </w:rPr>
-        <w:t xml:space="preserve"> određivanje pravca u kojem će se kretati izvođenje projekta.</w:t>
-      </w:r>
-      <w:r>
-        <w:rPr>
-          <w:lang w:val="hr-HR"/>
-        </w:rPr>
-        <w:t xml:space="preserve"> Navesti predviđeno trajanje projekta.</w:t>
-      </w:r>
-      <w:r>
-        <w:rPr>
-          <w:lang w:val="hr-HR"/>
-        </w:rPr>
-        <w:t>]</w:t>
-      </w:r>
-    </w:p>
-    <w:p>
-      <w:pPr>
         <w:pStyle w:val="BodyText"/>
         <w:jc w:val="both"/>
         <w:rPr>
@@ -1882,38 +1736,6 @@
     </w:p>
     <w:p>
       <w:pPr>
-        <w:pStyle w:val="InfoBlue"/>
-        <w:rPr>
-          <w:lang w:val="hr-HR"/>
-        </w:rPr>
-      </w:pPr>
-      <w:r>
-        <w:rPr>
-          <w:lang w:val="hr-HR"/>
-        </w:rPr>
-        <w:t>[Navesti š</w:t>
-      </w:r>
-      <w:r>
-        <w:rPr>
-          <w:lang w:val="hr-HR"/>
-        </w:rPr>
-        <w:t>to će se isporučiti na kraju projekta</w:t>
-      </w:r>
-      <w:r>
-        <w:rPr>
-          <w:lang w:val="hr-HR"/>
-        </w:rPr>
-        <w:t>, voditi računa da osim rezultata u vidu nekog proizvoda ovdje treba navesti i svu dokumentaciju.</w:t>
-      </w:r>
-      <w:r>
-        <w:rPr>
-          <w:lang w:val="hr-HR"/>
-        </w:rPr>
-        <w:t>]</w:t>
-      </w:r>
-    </w:p>
-    <w:p>
-      <w:pPr>
         <w:pStyle w:val="BodyText"/>
         <w:jc w:val="both"/>
         <w:rPr>
@@ -1994,175 +1816,161 @@
     </w:p>
     <w:p>
       <w:pPr>
-        <w:pStyle w:val="InfoBlue"/>
-        <w:rPr>
-          <w:lang w:val="hr-HR"/>
-        </w:rPr>
-      </w:pPr>
-      <w:r>
-        <w:rPr>
-          <w:lang w:val="hr-HR"/>
-        </w:rPr>
-        <w:t>[Navesti projekte koji su povezani s dotičnim projektom.]</w:t>
+        <w:pStyle w:val="BodyText"/>
+        <w:jc w:val="both"/>
+        <w:rPr>
+          <w:lang w:val="hr-HR"/>
+        </w:rPr>
+      </w:pPr>
+      <w:r>
+        <w:rPr>
+          <w:lang w:val="hr-HR"/>
+        </w:rPr>
+        <w:t xml:space="preserve">Postoje brojne mobilne aplikacije za djecu sa glazbenom podlogom. </w:t>
+      </w:r>
+      <w:r>
+        <w:rPr>
+          <w:lang w:val="hr-HR"/>
+        </w:rPr>
+        <w:t xml:space="preserve">Neki od primjera mobilnih aplikacija koje su povezane sa našom temom web aplikacije su „Piano </w:t>
+      </w:r>
+      <w:proofErr w:type="spellStart"/>
+      <w:r>
+        <w:rPr>
+          <w:lang w:val="hr-HR"/>
+        </w:rPr>
+        <w:t>Tiles</w:t>
+      </w:r>
+      <w:proofErr w:type="spellEnd"/>
+      <w:r>
+        <w:rPr>
+          <w:lang w:val="hr-HR"/>
+        </w:rPr>
+        <w:t xml:space="preserve">“, „Piano </w:t>
+      </w:r>
+      <w:proofErr w:type="spellStart"/>
+      <w:r>
+        <w:rPr>
+          <w:lang w:val="hr-HR"/>
+        </w:rPr>
+        <w:t>kids</w:t>
+      </w:r>
+      <w:proofErr w:type="spellEnd"/>
+      <w:r>
+        <w:rPr>
+          <w:lang w:val="hr-HR"/>
+        </w:rPr>
+        <w:t>“, „</w:t>
+      </w:r>
+      <w:proofErr w:type="spellStart"/>
+      <w:r>
+        <w:rPr>
+          <w:lang w:val="hr-HR"/>
+        </w:rPr>
+        <w:t>Mussila</w:t>
+      </w:r>
+      <w:proofErr w:type="spellEnd"/>
+      <w:r>
+        <w:rPr>
+          <w:lang w:val="hr-HR"/>
+        </w:rPr>
+        <w:t xml:space="preserve"> Music“ i dr. </w:t>
+      </w:r>
+      <w:r>
+        <w:rPr>
+          <w:lang w:val="hr-HR"/>
+        </w:rPr>
+        <w:t>No veći dio njih kao primarni cilj ima zabavu odnosno nema edukativnu svrhu</w:t>
+      </w:r>
+      <w:r>
+        <w:rPr>
+          <w:lang w:val="hr-HR"/>
+        </w:rPr>
+        <w:t xml:space="preserve"> te se sastoji od glavne komponente, interaktivne klavijature</w:t>
+      </w:r>
+      <w:r>
+        <w:rPr>
+          <w:lang w:val="hr-HR"/>
+        </w:rPr>
+        <w:t>. Naša aplikacija se razlikuje od drugih po formatu</w:t>
+      </w:r>
+      <w:r>
+        <w:rPr>
+          <w:lang w:val="hr-HR"/>
+        </w:rPr>
+        <w:t xml:space="preserve"> jer je </w:t>
+      </w:r>
+      <w:r>
+        <w:rPr>
+          <w:lang w:val="hr-HR"/>
+        </w:rPr>
+        <w:t xml:space="preserve">web aplikacija te po primarnoj namjeni koja </w:t>
+      </w:r>
+      <w:r>
+        <w:rPr>
+          <w:lang w:val="hr-HR"/>
+        </w:rPr>
+        <w:t>je</w:t>
+      </w:r>
+      <w:r>
+        <w:rPr>
+          <w:lang w:val="hr-HR"/>
+        </w:rPr>
+        <w:t xml:space="preserve"> da djecu </w:t>
+      </w:r>
+      <w:r>
+        <w:rPr>
+          <w:lang w:val="hr-HR"/>
+        </w:rPr>
+        <w:t xml:space="preserve">naučimo </w:t>
+      </w:r>
+      <w:r>
+        <w:rPr>
+          <w:lang w:val="hr-HR"/>
+        </w:rPr>
+        <w:t>kroz zabavu</w:t>
+      </w:r>
+      <w:r>
+        <w:rPr>
+          <w:lang w:val="hr-HR"/>
+        </w:rPr>
+        <w:t xml:space="preserve"> </w:t>
+      </w:r>
+      <w:r>
+        <w:rPr>
+          <w:lang w:val="hr-HR"/>
+        </w:rPr>
+        <w:t>o glazbi</w:t>
+      </w:r>
+      <w:r>
+        <w:rPr>
+          <w:lang w:val="hr-HR"/>
+        </w:rPr>
+        <w:t>, pomoću brojnih slikovnih i zvukovnih efekata</w:t>
+      </w:r>
+      <w:r>
+        <w:rPr>
+          <w:lang w:val="hr-HR"/>
+        </w:rPr>
+        <w:t>.</w:t>
+      </w:r>
+      <w:r>
+        <w:rPr>
+          <w:lang w:val="hr-HR"/>
+        </w:rPr>
+        <w:t xml:space="preserve"> </w:t>
       </w:r>
     </w:p>
     <w:p>
       <w:pPr>
         <w:pStyle w:val="BodyText"/>
-        <w:jc w:val="both"/>
-        <w:rPr>
-          <w:lang w:val="hr-HR"/>
-        </w:rPr>
-      </w:pPr>
-      <w:r>
-        <w:rPr>
-          <w:lang w:val="hr-HR"/>
-        </w:rPr>
-        <w:t xml:space="preserve">Postoje brojne mobilne aplikacije za djecu sa glazbenom podlogom. </w:t>
-      </w:r>
-      <w:r>
-        <w:rPr>
-          <w:lang w:val="hr-HR"/>
-        </w:rPr>
-        <w:t xml:space="preserve">Neki od primjera mobilnih aplikacija koje su povezane sa našom temom web aplikacije su „Piano </w:t>
-      </w:r>
-      <w:proofErr w:type="spellStart"/>
-      <w:r>
-        <w:rPr>
-          <w:lang w:val="hr-HR"/>
-        </w:rPr>
-        <w:t>Tiles</w:t>
-      </w:r>
-      <w:proofErr w:type="spellEnd"/>
-      <w:r>
-        <w:rPr>
-          <w:lang w:val="hr-HR"/>
-        </w:rPr>
-        <w:t xml:space="preserve">“, „Piano </w:t>
-      </w:r>
-      <w:proofErr w:type="spellStart"/>
-      <w:r>
-        <w:rPr>
-          <w:lang w:val="hr-HR"/>
-        </w:rPr>
-        <w:t>kids</w:t>
-      </w:r>
-      <w:proofErr w:type="spellEnd"/>
-      <w:r>
-        <w:rPr>
-          <w:lang w:val="hr-HR"/>
-        </w:rPr>
-        <w:t>“, „</w:t>
-      </w:r>
-      <w:proofErr w:type="spellStart"/>
-      <w:r>
-        <w:rPr>
-          <w:lang w:val="hr-HR"/>
-        </w:rPr>
-        <w:t>Mussila</w:t>
-      </w:r>
-      <w:proofErr w:type="spellEnd"/>
-      <w:r>
-        <w:rPr>
-          <w:lang w:val="hr-HR"/>
-        </w:rPr>
-        <w:t xml:space="preserve"> Music“ i dr. </w:t>
-      </w:r>
-      <w:r>
-        <w:rPr>
-          <w:lang w:val="hr-HR"/>
-        </w:rPr>
-        <w:t>No veći dio njih kao primarni cilj ima zabavu odnosno nema edukativnu svrhu</w:t>
-      </w:r>
-      <w:r>
-        <w:rPr>
-          <w:lang w:val="hr-HR"/>
-        </w:rPr>
-        <w:t xml:space="preserve"> te se sastoji od glavne komponente, interaktivne klavijature</w:t>
-      </w:r>
-      <w:r>
-        <w:rPr>
-          <w:lang w:val="hr-HR"/>
-        </w:rPr>
-        <w:t>. Naša aplikacija se razlikuje od drugih po formatu</w:t>
-      </w:r>
-      <w:r>
-        <w:rPr>
-          <w:lang w:val="hr-HR"/>
-        </w:rPr>
-        <w:t xml:space="preserve"> jer je </w:t>
-      </w:r>
-      <w:r>
-        <w:rPr>
-          <w:lang w:val="hr-HR"/>
-        </w:rPr>
-        <w:t xml:space="preserve">web aplikacija te po primarnoj namjeni koja </w:t>
-      </w:r>
-      <w:r>
-        <w:rPr>
-          <w:lang w:val="hr-HR"/>
-        </w:rPr>
-        <w:t>je</w:t>
-      </w:r>
-      <w:r>
-        <w:rPr>
-          <w:lang w:val="hr-HR"/>
-        </w:rPr>
-        <w:t xml:space="preserve"> da djecu </w:t>
-      </w:r>
-      <w:r>
-        <w:rPr>
-          <w:lang w:val="hr-HR"/>
-        </w:rPr>
-        <w:t xml:space="preserve">naučimo </w:t>
-      </w:r>
-      <w:r>
-        <w:rPr>
-          <w:lang w:val="hr-HR"/>
-        </w:rPr>
-        <w:t>kroz zabavu</w:t>
-      </w:r>
-      <w:r>
-        <w:rPr>
-          <w:lang w:val="hr-HR"/>
-        </w:rPr>
-        <w:t xml:space="preserve"> </w:t>
-      </w:r>
-      <w:r>
-        <w:rPr>
-          <w:lang w:val="hr-HR"/>
-        </w:rPr>
-        <w:t>o glazbi</w:t>
-      </w:r>
-      <w:r>
-        <w:rPr>
-          <w:lang w:val="hr-HR"/>
-        </w:rPr>
-        <w:t>, pomoću brojnih slikovnih i zvukovnih efekata</w:t>
-      </w:r>
-      <w:r>
-        <w:rPr>
-          <w:lang w:val="hr-HR"/>
-        </w:rPr>
-        <w:t>.</w:t>
-      </w:r>
-      <w:r>
-        <w:rPr>
-          <w:lang w:val="hr-HR"/>
-        </w:rPr>
-        <w:t xml:space="preserve"> </w:t>
-      </w:r>
+        <w:rPr>
+          <w:lang w:val="hr-HR"/>
+        </w:rPr>
+      </w:pPr>
     </w:p>
     <w:p>
       <w:pPr>
-        <w:pStyle w:val="BodyText"/>
-        <w:rPr>
-          <w:lang w:val="hr-HR"/>
-        </w:rPr>
-      </w:pPr>
-    </w:p>
-    <w:p>
-      <w:pPr>
         <w:pStyle w:val="Heading1"/>
         <w:rPr>
           <w:lang w:val="hr-HR"/>
@@ -2177,32 +1985,6 @@
       </w:r>
       <w:bookmarkEnd w:id="7"/>
       <w:bookmarkEnd w:id="8"/>
-    </w:p>
-    <w:p>
-      <w:pPr>
-        <w:pStyle w:val="InfoBlue"/>
-        <w:rPr>
-          <w:lang w:val="hr-HR"/>
-        </w:rPr>
-      </w:pPr>
-      <w:r>
-        <w:rPr>
-          <w:lang w:val="hr-HR"/>
-        </w:rPr>
-        <w:t>[Navesti ljudske i ostale resurse potrebne za uspješno dovršenje projekta.</w:t>
-      </w:r>
-      <w:r>
-        <w:rPr>
-          <w:lang w:val="hr-HR"/>
-        </w:rPr>
-        <w:t xml:space="preserve"> Popuniti tablicu raspoloživih članova tima s podacima važnim za projekt. Mogu se navesti znanja i vještine člana koje mogu biti od koristi za projekt, na primjer znanja Java-e, XML-a, iskustvo u radu s MS Projectom, sudjelovanje u sličnim projektima ili bilo kakva korisna informacija. Ako projekt koristi i druge resurse napraviti posebnu tablicu za njih. U kolonu Napomene treba upisati sve termine kad dotični član tima neće biti raspoloživ za rad na projektu (putovanja, odmori, odsustva).</w:t>
-      </w:r>
-      <w:r>
-        <w:rPr>
-          <w:lang w:val="hr-HR"/>
-        </w:rPr>
-        <w:t>]</w:t>
-      </w:r>
     </w:p>
     <w:p>
       <w:pPr>
@@ -2644,32 +2426,6 @@
     </w:p>
     <w:p>
       <w:pPr>
-        <w:pStyle w:val="InfoBlue"/>
-        <w:rPr>
-          <w:lang w:val="hr-HR"/>
-        </w:rPr>
-      </w:pPr>
-      <w:r>
-        <w:rPr>
-          <w:lang w:val="hr-HR"/>
-        </w:rPr>
-        <w:t>[</w:t>
-      </w:r>
-      <w:r>
-        <w:rPr>
-          <w:lang w:val="hr-HR"/>
-        </w:rPr>
-        <w:t>Navesti glavne zapreke za ostvarenje uspjeha projekta, te posljedice ukoliko projekt ne uspije</w:t>
-      </w:r>
-      <w:r>
-        <w:rPr>
-          <w:lang w:val="hr-HR"/>
-        </w:rPr>
-        <w:t>.]</w:t>
-      </w:r>
-    </w:p>
-    <w:p>
-      <w:pPr>
         <w:pStyle w:val="BodyText"/>
         <w:jc w:val="both"/>
         <w:rPr>
@@ -2853,32 +2609,6 @@
     </w:p>
     <w:p>
       <w:pPr>
-        <w:pStyle w:val="InfoBlue"/>
-        <w:rPr>
-          <w:lang w:val="hr-HR"/>
-        </w:rPr>
-      </w:pPr>
-      <w:r>
-        <w:rPr>
-          <w:lang w:val="hr-HR"/>
-        </w:rPr>
-        <w:t>[</w:t>
-      </w:r>
-      <w:r>
-        <w:rPr>
-          <w:lang w:val="hr-HR"/>
-        </w:rPr>
-        <w:t>Navesti korake koji će se poduzeti kako bi se što je moguće više umanjio svaki od prethodno navedenih rizika.</w:t>
-      </w:r>
-      <w:r>
-        <w:rPr>
-          <w:lang w:val="hr-HR"/>
-        </w:rPr>
-        <w:t>]</w:t>
-      </w:r>
-    </w:p>
-    <w:p>
-      <w:pPr>
         <w:pStyle w:val="BodyText"/>
         <w:jc w:val="both"/>
         <w:rPr>
@@ -3074,32 +2804,6 @@
       </w:r>
       <w:bookmarkEnd w:id="11"/>
       <w:bookmarkEnd w:id="12"/>
-    </w:p>
-    <w:p>
-      <w:pPr>
-        <w:pStyle w:val="InfoBlue"/>
-        <w:rPr>
-          <w:lang w:val="hr-HR"/>
-        </w:rPr>
-      </w:pPr>
-      <w:r>
-        <w:rPr>
-          <w:lang w:val="hr-HR"/>
-        </w:rPr>
-        <w:t xml:space="preserve">[Navesti </w:t>
-      </w:r>
-      <w:r>
-        <w:rPr>
-          <w:lang w:val="hr-HR"/>
-        </w:rPr>
-        <w:t>glavne faze projekta, te ukratko objašnjenje po kojem načelu je projekt podijeljen na te faze- vremenska organizacija, smanjenje rizika, raspoloživost resursa i/ili nešto drugo</w:t>
-      </w:r>
-      <w:r>
-        <w:rPr>
-          <w:lang w:val="hr-HR"/>
-        </w:rPr>
-        <w:t>.]</w:t>
-      </w:r>
     </w:p>
     <w:p>
       <w:pPr>
@@ -3652,32 +3356,6 @@
       </w:r>
       <w:bookmarkEnd w:id="13"/>
       <w:bookmarkEnd w:id="14"/>
-    </w:p>
-    <w:p>
-      <w:pPr>
-        <w:pStyle w:val="InfoBlue"/>
-        <w:rPr>
-          <w:lang w:val="hr-HR"/>
-        </w:rPr>
-      </w:pPr>
-      <w:r>
-        <w:rPr>
-          <w:lang w:val="hr-HR"/>
-        </w:rPr>
-        <w:t>[</w:t>
-      </w:r>
-      <w:r>
-        <w:rPr>
-          <w:lang w:val="hr-HR"/>
-        </w:rPr>
-        <w:t>Nacrtati WBS s navedenim aktivnostima projekta</w:t>
-      </w:r>
-      <w:r>
-        <w:rPr>
-          <w:lang w:val="hr-HR"/>
-        </w:rPr>
-        <w:t>.]</w:t>
-      </w:r>
     </w:p>
     <w:p>
       <w:pPr>
@@ -3777,104 +3455,6 @@
           <w:lang w:val="hr-HR"/>
         </w:rPr>
         <w:t>)</w:t>
-      </w:r>
-    </w:p>
-    <w:p>
-      <w:pPr>
-        <w:pStyle w:val="InfoBlue"/>
-        <w:rPr>
-          <w:lang w:val="hr-HR"/>
-        </w:rPr>
-      </w:pPr>
-      <w:r>
-        <w:rPr>
-          <w:lang w:val="hr-HR"/>
-        </w:rPr>
-        <w:t>[</w:t>
-      </w:r>
-      <w:r>
-        <w:rPr>
-          <w:lang w:val="hr-HR"/>
-        </w:rPr>
-        <w:t>Općenito</w:t>
-      </w:r>
-      <w:r>
-        <w:rPr>
-          <w:lang w:val="hr-HR"/>
-        </w:rPr>
-        <w:t>,</w:t>
-      </w:r>
-      <w:r>
-        <w:rPr>
-          <w:lang w:val="hr-HR"/>
-        </w:rPr>
-        <w:t xml:space="preserve"> </w:t>
-      </w:r>
-      <w:r>
-        <w:rPr>
-          <w:lang w:val="hr-HR"/>
-        </w:rPr>
-        <w:t xml:space="preserve">kontrolna točka projekta </w:t>
-      </w:r>
-      <w:r>
-        <w:rPr>
-          <w:lang w:val="hr-HR"/>
-        </w:rPr>
-        <w:t xml:space="preserve">je događaj ili rezultat neke aktivnosti koji ukazuje na to </w:t>
-      </w:r>
-      <w:r>
-        <w:rPr>
-          <w:lang w:val="hr-HR"/>
-        </w:rPr>
-        <w:t>je li</w:t>
-      </w:r>
-      <w:r>
-        <w:rPr>
-          <w:lang w:val="hr-HR"/>
-        </w:rPr>
-        <w:t xml:space="preserve"> projekt u skladu sa zadanim rokovima ili kasni. Ta informacija se upisuje u kolonu o statusu projekta. Ako projekt kasni moraju se poduzeti akcije da se rokovi dostignu. Za svak</w:t>
-      </w:r>
-      <w:r>
-        <w:rPr>
-          <w:lang w:val="hr-HR"/>
-        </w:rPr>
-        <w:t>u</w:t>
-      </w:r>
-      <w:r>
-        <w:rPr>
-          <w:lang w:val="hr-HR"/>
-        </w:rPr>
-        <w:t xml:space="preserve"> </w:t>
-      </w:r>
-      <w:r>
-        <w:rPr>
-          <w:lang w:val="hr-HR"/>
-        </w:rPr>
-        <w:t>kontrolnu točku treba</w:t>
-      </w:r>
-      <w:r>
-        <w:rPr>
-          <w:lang w:val="hr-HR"/>
-        </w:rPr>
-        <w:t xml:space="preserve"> odrediti točan datum. </w:t>
-      </w:r>
-      <w:r>
-        <w:rPr>
-          <w:lang w:val="hr-HR"/>
-        </w:rPr>
-        <w:t>P</w:t>
-      </w:r>
-      <w:r>
-        <w:rPr>
-          <w:lang w:val="hr-HR"/>
-        </w:rPr>
-        <w:t>o potrebi se mogu dodavati ili oduzimati redovi tablice.</w:t>
-      </w:r>
-      <w:r>
-        <w:rPr>
-          <w:lang w:val="hr-HR"/>
-        </w:rPr>
-        <w:t>]</w:t>
       </w:r>
     </w:p>
     <w:p>
@@ -4524,130 +4104,6 @@
     </w:p>
     <w:p>
       <w:pPr>
-        <w:pStyle w:val="InfoBlue"/>
-        <w:rPr>
-          <w:lang w:val="hr-HR"/>
-        </w:rPr>
-      </w:pPr>
-      <w:r>
-        <w:rPr>
-          <w:lang w:val="hr-HR"/>
-        </w:rPr>
-        <w:t xml:space="preserve">[Izraditi </w:t>
-      </w:r>
-      <w:proofErr w:type="spellStart"/>
-      <w:r>
-        <w:rPr>
-          <w:lang w:val="hr-HR"/>
-        </w:rPr>
-        <w:t>Gantogram</w:t>
-      </w:r>
-      <w:proofErr w:type="spellEnd"/>
-      <w:r>
-        <w:rPr>
-          <w:lang w:val="hr-HR"/>
-        </w:rPr>
-        <w:t xml:space="preserve"> pomoću programa MS </w:t>
-      </w:r>
-      <w:r>
-        <w:rPr>
-          <w:lang w:val="hr-HR"/>
-        </w:rPr>
-        <w:t>P</w:t>
-      </w:r>
-      <w:r>
-        <w:rPr>
-          <w:lang w:val="hr-HR"/>
-        </w:rPr>
-        <w:t>roject, O</w:t>
-      </w:r>
-      <w:r>
-        <w:rPr>
-          <w:lang w:val="hr-HR"/>
-        </w:rPr>
-        <w:t xml:space="preserve">pen </w:t>
-      </w:r>
-      <w:proofErr w:type="spellStart"/>
-      <w:r>
-        <w:rPr>
-          <w:lang w:val="hr-HR"/>
-        </w:rPr>
-        <w:t>Workbench</w:t>
-      </w:r>
-      <w:proofErr w:type="spellEnd"/>
-      <w:r>
-        <w:rPr>
-          <w:lang w:val="hr-HR"/>
-        </w:rPr>
-        <w:t xml:space="preserve">, Microsoft Excel - </w:t>
-      </w:r>
-      <w:r>
-        <w:t>http://office.microsoft.com/hr-hr/excel/HA010346051050.aspx</w:t>
-      </w:r>
-      <w:r>
-        <w:t>,</w:t>
-      </w:r>
-      <w:r>
-        <w:rPr>
-          <w:lang w:val="hr-HR"/>
-        </w:rPr>
-        <w:t xml:space="preserve"> </w:t>
-      </w:r>
-      <w:r>
-        <w:rPr>
-          <w:lang w:val="hr-HR"/>
-        </w:rPr>
-        <w:t xml:space="preserve">i </w:t>
-      </w:r>
-      <w:r>
-        <w:rPr>
-          <w:lang w:val="hr-HR"/>
-        </w:rPr>
-        <w:t xml:space="preserve">sl. </w:t>
-      </w:r>
-      <w:r>
-        <w:rPr>
-          <w:lang w:val="hr-HR"/>
-        </w:rPr>
-        <w:t xml:space="preserve">Pohraniti prikaz </w:t>
-      </w:r>
-      <w:proofErr w:type="spellStart"/>
-      <w:r>
-        <w:rPr>
-          <w:lang w:val="hr-HR"/>
-        </w:rPr>
-        <w:t>Gantograma</w:t>
-      </w:r>
-      <w:proofErr w:type="spellEnd"/>
-      <w:r>
-        <w:rPr>
-          <w:lang w:val="hr-HR"/>
-        </w:rPr>
-        <w:t xml:space="preserve"> (</w:t>
-      </w:r>
-      <w:proofErr w:type="spellStart"/>
-      <w:r>
-        <w:rPr>
-          <w:lang w:val="hr-HR"/>
-        </w:rPr>
-        <w:t>screenshot</w:t>
-      </w:r>
-      <w:proofErr w:type="spellEnd"/>
-      <w:r>
-        <w:rPr>
-          <w:lang w:val="hr-HR"/>
-        </w:rPr>
-        <w:t>) i postaviti ga unutar ovog poglavlja kao ubačenu sliku.</w:t>
-      </w:r>
-      <w:r>
-        <w:rPr>
-          <w:lang w:val="hr-HR"/>
-        </w:rPr>
-        <w:t>]</w:t>
-      </w:r>
-    </w:p>
-    <w:p>
-      <w:pPr>
         <w:pStyle w:val="BodyText"/>
         <w:rPr>
           <w:lang w:val="hr-HR"/>
@@ -4751,32 +4207,6 @@
     </w:p>
     <w:p>
       <w:pPr>
-        <w:pStyle w:val="InfoBlue"/>
-        <w:rPr>
-          <w:lang w:val="hr-HR"/>
-        </w:rPr>
-      </w:pPr>
-      <w:r>
-        <w:rPr>
-          <w:lang w:val="hr-HR"/>
-        </w:rPr>
-        <w:t>[Ovdje za svaki održani sastanak navesti: datum, vrijeme i mjesto održavanja sastanaka, popis nazočnih, glavne zaključke sastanka</w:t>
-      </w:r>
-      <w:r>
-        <w:rPr>
-          <w:lang w:val="hr-HR"/>
-        </w:rPr>
-        <w:t>.</w:t>
-      </w:r>
-      <w:r>
-        <w:rPr>
-          <w:lang w:val="hr-HR"/>
-        </w:rPr>
-        <w:t>]</w:t>
-      </w:r>
-    </w:p>
-    <w:p>
-      <w:pPr>
         <w:pStyle w:val="BodyText"/>
         <w:numPr>
           <w:ilvl w:val="0"/>
@@ -4941,6 +4371,114 @@
           <w:lang w:val="hr-HR"/>
         </w:rPr>
         <w:t>te odobrenje prve verzije projektne dokumentacije.</w:t>
+      </w:r>
+    </w:p>
+    <w:p>
+      <w:pPr>
+        <w:pStyle w:val="BodyText"/>
+        <w:numPr>
+          <w:ilvl w:val="0"/>
+          <w:numId w:val="9"/>
+        </w:numPr>
+        <w:rPr>
+          <w:lang w:val="hr-HR"/>
+        </w:rPr>
+      </w:pPr>
+      <w:r>
+        <w:rPr>
+          <w:lang w:val="hr-HR"/>
+        </w:rPr>
+        <w:t>Sastanak, 17.11.2022., FER</w:t>
+      </w:r>
+    </w:p>
+    <w:p>
+      <w:pPr>
+        <w:pStyle w:val="BodyText"/>
+        <w:numPr>
+          <w:ilvl w:val="2"/>
+          <w:numId w:val="9"/>
+        </w:numPr>
+        <w:rPr>
+          <w:lang w:val="hr-HR"/>
+        </w:rPr>
+      </w:pPr>
+      <w:r>
+        <w:rPr>
+          <w:lang w:val="hr-HR"/>
+        </w:rPr>
+        <w:t>Dogovor projektnog tima oko izrade početnog web sučelja te o osnovnoj strukturi web aplikacije</w:t>
+      </w:r>
+    </w:p>
+    <w:p>
+      <w:pPr>
+        <w:pStyle w:val="BodyText"/>
+        <w:numPr>
+          <w:ilvl w:val="0"/>
+          <w:numId w:val="9"/>
+        </w:numPr>
+        <w:rPr>
+          <w:lang w:val="hr-HR"/>
+        </w:rPr>
+      </w:pPr>
+      <w:r>
+        <w:rPr>
+          <w:lang w:val="hr-HR"/>
+        </w:rPr>
+        <w:t>Sastanak, 21.11.2022., FER</w:t>
+      </w:r>
+    </w:p>
+    <w:p>
+      <w:pPr>
+        <w:pStyle w:val="BodyText"/>
+        <w:numPr>
+          <w:ilvl w:val="2"/>
+          <w:numId w:val="9"/>
+        </w:numPr>
+        <w:rPr>
+          <w:lang w:val="hr-HR"/>
+        </w:rPr>
+      </w:pPr>
+      <w:r>
+        <w:rPr>
+          <w:lang w:val="hr-HR"/>
+        </w:rPr>
+        <w:t>Sastanak članova projektnog tima sa mentorom te diskusija o izrađenom početnom web sučelju aplikacije</w:t>
+      </w:r>
+    </w:p>
+    <w:p>
+      <w:pPr>
+        <w:pStyle w:val="BodyText"/>
+        <w:numPr>
+          <w:ilvl w:val="0"/>
+          <w:numId w:val="9"/>
+        </w:numPr>
+        <w:rPr>
+          <w:lang w:val="hr-HR"/>
+        </w:rPr>
+      </w:pPr>
+      <w:r>
+        <w:rPr>
+          <w:lang w:val="hr-HR"/>
+        </w:rPr>
+        <w:t>Sastanak, 6.12.2022., FER</w:t>
+      </w:r>
+    </w:p>
+    <w:p>
+      <w:pPr>
+        <w:pStyle w:val="BodyText"/>
+        <w:numPr>
+          <w:ilvl w:val="2"/>
+          <w:numId w:val="9"/>
+        </w:numPr>
+        <w:rPr>
+          <w:lang w:val="hr-HR"/>
+        </w:rPr>
+      </w:pPr>
+      <w:r>
+        <w:rPr>
+          <w:lang w:val="hr-HR"/>
+        </w:rPr>
+        <w:t>Sastanak članova tima te dogovor o daljnjem tijeku izrade web aplikacije</w:t>
       </w:r>
     </w:p>
     <w:p>

</xml_diff>